<commit_message>
Updates to Rats, DevouringSwarm, enemy AI.
See Rat Swarm documentation for details.

Created Swarm and Move event for Rats.
Streamlined AI function calls.
Menu UI to restart level, open new level/different level.

Removed unnecessary blueprint files.
</commit_message>
<xml_diff>
--- a/Documentation/Rat Swarm.docx
+++ b/Documentation/Rat Swarm.docx
@@ -76,6 +76,76 @@
       <w:r>
         <w:tab/>
         <w:t>I added another rat blueprint, created as a child of the pawn class, so I could implement the character movement component required for potential possession. Additionally, I added functionality for random roaming/patrolling within a radius based off of where the rat’s initial spawn location is.</w:t>
+      </w:r>
+    </w:p>
+    <w:p>
+      <w:pPr>
+        <w:ind w:firstLine="0"/>
+      </w:pPr>
+    </w:p>
+    <w:p>
+      <w:pPr>
+        <w:ind w:firstLine="0"/>
+      </w:pPr>
+      <w:r>
+        <w:t>3/27/2024</w:t>
+      </w:r>
+    </w:p>
+    <w:p>
+      <w:pPr>
+        <w:ind w:firstLine="0"/>
+      </w:pPr>
+      <w:r>
+        <w:tab/>
+        <w:t>I’m attempting to program movement and test various mechanic ideas. Movement is not happening yet.</w:t>
+      </w:r>
+    </w:p>
+    <w:p>
+      <w:pPr>
+        <w:ind w:firstLine="0"/>
+      </w:pPr>
+      <w:r>
+        <w:lastRenderedPageBreak/>
+        <w:tab/>
+        <w:t xml:space="preserve">The first idea is that on BeginPlay(), I want the rats to simply wander around. However, if there are multiple rats overlapping a sphere radius (each rat instance has one), then I want to activate a swarm. </w:t>
+      </w:r>
+    </w:p>
+    <w:p>
+      <w:r>
+        <w:t>The Swarm() event is called when enough components with the tag “Swarm” are overlapping the GroupSphere component on the rats. A Boolean variable bIsSwarmEligible? Is used to confirm the number of rats in the vicinity. A swarm of rats *should* compare the distance between the nearest AI and the player, and pursue the closer target. If they fail to reach the target, the Swarm event is called again after a check on the Boolean value. If the bool is false, the Move() event is called and the AI patrols randomly. After a successful Move() event execution, the bool check is performed again, determining if they should swarm a target or continue moving randomly.</w:t>
+      </w:r>
+    </w:p>
+    <w:p>
+      <w:pPr>
+        <w:ind w:firstLine="0"/>
+      </w:pPr>
+      <w:r>
+        <w:t>Bugs/Issues:</w:t>
+      </w:r>
+    </w:p>
+    <w:p>
+      <w:r>
+        <w:t>I might need a way to make the bool set to false if they are no longer overlapping enough AI.</w:t>
+      </w:r>
+    </w:p>
+    <w:p>
+      <w:r>
+        <w:t>Collision on the rats causes the player and the AI to freak out. Nauseating.</w:t>
+      </w:r>
+    </w:p>
+    <w:p>
+      <w:r>
+        <w:t>The rats don’t move. They look like miniature Quinns because of their skeletal meshes.</w:t>
+      </w:r>
+    </w:p>
+    <w:p>
+      <w:r>
+        <w:t>When the player activates the ability, they take damage. This may be a result of the player spawning enough rats to cause the swarm to be eligible.</w:t>
+      </w:r>
+    </w:p>
+    <w:p>
+      <w:r>
+        <w:t>Rats should only do damage while a swarm is eligible.</w:t>
       </w:r>
     </w:p>
     <w:sectPr>

</xml_diff>

<commit_message>
Rat AI updates. Documentation and comment clarity.
Comments within blueprints updated for clarity.

If RatSwarm is activated, a boolean that checks whether or not the rat was player-spawned is set to true. If it is, they will automatically seek out the nearest AI if Swarm() is eligible.

Additionally, if the rat no longer overlaps with another rat's sphere, a check will be performed on whether or not Swarm() is still eligible.
</commit_message>
<xml_diff>
--- a/Documentation/Rat Swarm.docx
+++ b/Documentation/Rat Swarm.docx
@@ -144,8 +144,100 @@
       </w:r>
     </w:p>
     <w:p>
+      <w:pPr>
+        <w:tabs>
+          <w:tab w:val="left" w:pos="720"/>
+          <w:tab w:val="left" w:pos="1440"/>
+          <w:tab w:val="left" w:pos="2160"/>
+          <w:tab w:val="left" w:pos="2880"/>
+          <w:tab w:val="left" w:pos="3600"/>
+          <w:tab w:val="left" w:pos="4320"/>
+          <w:tab w:val="left" w:pos="5040"/>
+          <w:tab w:val="left" w:pos="5760"/>
+          <w:tab w:val="left" w:pos="6480"/>
+          <w:tab w:val="left" w:pos="7200"/>
+          <w:tab w:val="left" w:pos="7920"/>
+          <w:tab w:val="left" w:pos="8640"/>
+          <w:tab w:val="right" w:pos="9360"/>
+        </w:tabs>
+        <w:rPr>
+          <w:i/>
+          <w:iCs/>
+        </w:rPr>
+      </w:pPr>
+      <w:r>
+        <w:rPr>
+          <w:i/>
+          <w:iCs/>
+        </w:rPr>
+        <w:tab/>
+        <w:t xml:space="preserve">Keep in mind that the player is the closest target for swarm when they spawn it </w:t>
+      </w:r>
+      <w:commentRangeStart w:id="0"/>
+      <w:r>
+        <w:rPr>
+          <w:i/>
+          <w:iCs/>
+        </w:rPr>
+        <w:t>in</w:t>
+      </w:r>
+      <w:commentRangeEnd w:id="0"/>
+      <w:r>
+        <w:rPr>
+          <w:rStyle w:val="CommentReference"/>
+        </w:rPr>
+        <w:commentReference w:id="0"/>
+      </w:r>
+      <w:r>
+        <w:rPr>
+          <w:i/>
+          <w:iCs/>
+        </w:rPr>
+        <w:t>.</w:t>
+      </w:r>
+      <w:r>
+        <w:rPr>
+          <w:i/>
+          <w:iCs/>
+        </w:rPr>
+        <w:tab/>
+      </w:r>
+    </w:p>
+    <w:p>
       <w:r>
         <w:t>Rats should only do damage while a swarm is eligible.</w:t>
+      </w:r>
+    </w:p>
+    <w:p>
+      <w:pPr>
+        <w:ind w:firstLine="0"/>
+      </w:pPr>
+    </w:p>
+    <w:p>
+      <w:pPr>
+        <w:ind w:firstLine="0"/>
+      </w:pPr>
+      <w:r>
+        <w:t>3/28/2024</w:t>
+      </w:r>
+    </w:p>
+    <w:p>
+      <w:pPr>
+        <w:ind w:firstLine="0"/>
+      </w:pPr>
+      <w:r>
+        <w:lastRenderedPageBreak/>
+        <w:tab/>
+        <w:t>Rats now lose swarm eligibility when the surrounding overlaps are less than 10. They check every time a rat leaves the overlap sphere radius, which means that they’ll continue to check constantly whether they can swarm or not.</w:t>
+      </w:r>
+    </w:p>
+    <w:p>
+      <w:pPr>
+        <w:ind w:firstLine="0"/>
+      </w:pPr>
+      <w:r>
+        <w:tab/>
+        <w:t>Additionally, a new bool was added to check whether or not the rat was player spawned. If true, they will automatically attack the nearest AI (if swarm is eligible). This bool is set to true when the player activates the RatSwarm_IA().</w:t>
       </w:r>
     </w:p>
     <w:sectPr>
@@ -156,6 +248,54 @@
     </w:sectPr>
   </w:body>
 </w:document>
+</file>
+
+<file path=word/comments.xml><?xml version="1.0" encoding="utf-8"?>
+<w:comments xmlns:wpc="http://schemas.microsoft.com/office/word/2010/wordprocessingCanvas" xmlns:cx="http://schemas.microsoft.com/office/drawing/2014/chartex" xmlns:cx1="http://schemas.microsoft.com/office/drawing/2015/9/8/chartex" xmlns:cx2="http://schemas.microsoft.com/office/drawing/2015/10/21/chartex" xmlns:cx3="http://schemas.microsoft.com/office/drawing/2016/5/9/chartex" xmlns:cx4="http://schemas.microsoft.com/office/drawing/2016/5/10/chartex" xmlns:cx5="http://schemas.microsoft.com/office/drawing/2016/5/11/chartex" xmlns:cx6="http://schemas.microsoft.com/office/drawing/2016/5/12/chartex" xmlns:cx7="http://schemas.microsoft.com/office/drawing/2016/5/13/chartex" xmlns:cx8="http://schemas.microsoft.com/office/drawing/2016/5/14/chartex" xmlns:mc="http://schemas.openxmlformats.org/markup-compatibility/2006" xmlns:aink="http://schemas.microsoft.com/office/drawing/2016/ink" xmlns:am3d="http://schemas.microsoft.com/office/drawing/2017/model3d" xmlns:o="urn:schemas-microsoft-com:office:office" xmlns:oel="http://schemas.microsoft.com/office/2019/extlst" xmlns:r="http://schemas.openxmlformats.org/officeDocument/2006/relationships" xmlns:m="http://schemas.openxmlformats.org/officeDocument/2006/math" xmlns:v="urn:schemas-microsoft-com:vml" xmlns:wp14="http://schemas.microsoft.com/office/word/2010/wordprocessingDrawing" xmlns:wp="http://schemas.openxmlformats.org/drawingml/2006/wordprocessingDrawing" xmlns:w10="urn:schemas-microsoft-com:office:word" xmlns:w="http://schemas.openxmlformats.org/wordprocessingml/2006/main" xmlns:w14="http://schemas.microsoft.com/office/word/2010/wordml" xmlns:w15="http://schemas.microsoft.com/office/word/2012/wordml" xmlns:w16cex="http://schemas.microsoft.com/office/word/2018/wordml/cex" xmlns:w16cid="http://schemas.microsoft.com/office/word/2016/wordml/cid" xmlns:w16="http://schemas.microsoft.com/office/word/2018/wordml" xmlns:w16sdtdh="http://schemas.microsoft.com/office/word/2020/wordml/sdtdatahash" xmlns:w16se="http://schemas.microsoft.com/office/word/2015/wordml/symex" xmlns:wpg="http://schemas.microsoft.com/office/word/2010/wordprocessingGroup" xmlns:wpi="http://schemas.microsoft.com/office/word/2010/wordprocessingInk" xmlns:wne="http://schemas.microsoft.com/office/word/2006/wordml" xmlns:wps="http://schemas.microsoft.com/office/word/2010/wordprocessingShape" mc:Ignorable="w14 w15 w16se w16cid w16 w16cex w16sdtdh wp14">
+  <w:comment w:id="0" w:author="Jackson Kraft" w:date="2024-03-28T13:03:00Z" w:initials="JK">
+    <w:p>
+      <w:pPr>
+        <w:pStyle w:val="CommentText"/>
+        <w:ind w:firstLine="0"/>
+      </w:pPr>
+      <w:r>
+        <w:rPr>
+          <w:rStyle w:val="CommentReference"/>
+        </w:rPr>
+        <w:annotationRef/>
+      </w:r>
+      <w:r>
+        <w:t>Line added 3/28</w:t>
+      </w:r>
+    </w:p>
+  </w:comment>
+</w:comments>
+</file>
+
+<file path=word/commentsExtended.xml><?xml version="1.0" encoding="utf-8"?>
+<w15:commentsEx xmlns:wpc="http://schemas.microsoft.com/office/word/2010/wordprocessingCanvas" xmlns:cx="http://schemas.microsoft.com/office/drawing/2014/chartex" xmlns:cx1="http://schemas.microsoft.com/office/drawing/2015/9/8/chartex" xmlns:cx2="http://schemas.microsoft.com/office/drawing/2015/10/21/chartex" xmlns:cx3="http://schemas.microsoft.com/office/drawing/2016/5/9/chartex" xmlns:cx4="http://schemas.microsoft.com/office/drawing/2016/5/10/chartex" xmlns:cx5="http://schemas.microsoft.com/office/drawing/2016/5/11/chartex" xmlns:cx6="http://schemas.microsoft.com/office/drawing/2016/5/12/chartex" xmlns:cx7="http://schemas.microsoft.com/office/drawing/2016/5/13/chartex" xmlns:cx8="http://schemas.microsoft.com/office/drawing/2016/5/14/chartex" xmlns:mc="http://schemas.openxmlformats.org/markup-compatibility/2006" xmlns:aink="http://schemas.microsoft.com/office/drawing/2016/ink" xmlns:am3d="http://schemas.microsoft.com/office/drawing/2017/model3d" xmlns:o="urn:schemas-microsoft-com:office:office" xmlns:oel="http://schemas.microsoft.com/office/2019/extlst" xmlns:r="http://schemas.openxmlformats.org/officeDocument/2006/relationships" xmlns:m="http://schemas.openxmlformats.org/officeDocument/2006/math" xmlns:v="urn:schemas-microsoft-com:vml" xmlns:wp14="http://schemas.microsoft.com/office/word/2010/wordprocessingDrawing" xmlns:wp="http://schemas.openxmlformats.org/drawingml/2006/wordprocessingDrawing" xmlns:w10="urn:schemas-microsoft-com:office:word" xmlns:w="http://schemas.openxmlformats.org/wordprocessingml/2006/main" xmlns:w14="http://schemas.microsoft.com/office/word/2010/wordml" xmlns:w15="http://schemas.microsoft.com/office/word/2012/wordml" xmlns:w16cex="http://schemas.microsoft.com/office/word/2018/wordml/cex" xmlns:w16cid="http://schemas.microsoft.com/office/word/2016/wordml/cid" xmlns:w16="http://schemas.microsoft.com/office/word/2018/wordml" xmlns:w16sdtdh="http://schemas.microsoft.com/office/word/2020/wordml/sdtdatahash" xmlns:w16se="http://schemas.microsoft.com/office/word/2015/wordml/symex" xmlns:wpg="http://schemas.microsoft.com/office/word/2010/wordprocessingGroup" xmlns:wpi="http://schemas.microsoft.com/office/word/2010/wordprocessingInk" xmlns:wne="http://schemas.microsoft.com/office/word/2006/wordml" xmlns:wps="http://schemas.microsoft.com/office/word/2010/wordprocessingShape" mc:Ignorable="w14 w15 w16se w16cid w16 w16cex w16sdtdh wp14">
+  <w15:commentEx w15:paraId="38464E15" w15:done="0"/>
+</w15:commentsEx>
+</file>
+
+<file path=word/commentsExtensible.xml><?xml version="1.0" encoding="utf-8"?>
+<w16cex:commentsExtensible xmlns:wpc="http://schemas.microsoft.com/office/word/2010/wordprocessingCanvas" xmlns:cx="http://schemas.microsoft.com/office/drawing/2014/chartex" xmlns:cx1="http://schemas.microsoft.com/office/drawing/2015/9/8/chartex" xmlns:cx2="http://schemas.microsoft.com/office/drawing/2015/10/21/chartex" xmlns:cx3="http://schemas.microsoft.com/office/drawing/2016/5/9/chartex" xmlns:cx4="http://schemas.microsoft.com/office/drawing/2016/5/10/chartex" xmlns:cx5="http://schemas.microsoft.com/office/drawing/2016/5/11/chartex" xmlns:cx6="http://schemas.microsoft.com/office/drawing/2016/5/12/chartex" xmlns:cx7="http://schemas.microsoft.com/office/drawing/2016/5/13/chartex" xmlns:cx8="http://schemas.microsoft.com/office/drawing/2016/5/14/chartex" xmlns:cr="http://schemas.microsoft.com/office/comments/2020/reactions" xmlns:mc="http://schemas.openxmlformats.org/markup-compatibility/2006" xmlns:aink="http://schemas.microsoft.com/office/drawing/2016/ink" xmlns:am3d="http://schemas.microsoft.com/office/drawing/2017/model3d" xmlns:o="urn:schemas-microsoft-com:office:office" xmlns:oel="http://schemas.microsoft.com/office/2019/extlst" xmlns:r="http://schemas.openxmlformats.org/officeDocument/2006/relationships" xmlns:m="http://schemas.openxmlformats.org/officeDocument/2006/math" xmlns:v="urn:schemas-microsoft-com:vml" xmlns:wp14="http://schemas.microsoft.com/office/word/2010/wordprocessingDrawing" xmlns:wp="http://schemas.openxmlformats.org/drawingml/2006/wordprocessingDrawing" xmlns:w10="urn:schemas-microsoft-com:office:word" xmlns:w="http://schemas.openxmlformats.org/wordprocessingml/2006/main" xmlns:w14="http://schemas.microsoft.com/office/word/2010/wordml" xmlns:w15="http://schemas.microsoft.com/office/word/2012/wordml" xmlns:w16cex="http://schemas.microsoft.com/office/word/2018/wordml/cex" xmlns:w16cid="http://schemas.microsoft.com/office/word/2016/wordml/cid" xmlns:w16="http://schemas.microsoft.com/office/word/2018/wordml" xmlns:w16sdtdh="http://schemas.microsoft.com/office/word/2020/wordml/sdtdatahash" xmlns:w16se="http://schemas.microsoft.com/office/word/2015/wordml/symex" xmlns:wpg="http://schemas.microsoft.com/office/word/2010/wordprocessingGroup" xmlns:wpi="http://schemas.microsoft.com/office/word/2010/wordprocessingInk" xmlns:wne="http://schemas.microsoft.com/office/word/2006/wordml" xmlns:wps="http://schemas.microsoft.com/office/word/2010/wordprocessingShape" mc:Ignorable="w14 w15 w16se w16cid w16 w16cex w16sdtdh cr wp14">
+  <w16cex:commentExtensible w16cex:durableId="05649702" w16cex:dateUtc="2024-03-28T18:03:00Z"/>
+</w16cex:commentsExtensible>
+</file>
+
+<file path=word/commentsIds.xml><?xml version="1.0" encoding="utf-8"?>
+<w16cid:commentsIds xmlns:wpc="http://schemas.microsoft.com/office/word/2010/wordprocessingCanvas" xmlns:cx="http://schemas.microsoft.com/office/drawing/2014/chartex" xmlns:cx1="http://schemas.microsoft.com/office/drawing/2015/9/8/chartex" xmlns:cx2="http://schemas.microsoft.com/office/drawing/2015/10/21/chartex" xmlns:cx3="http://schemas.microsoft.com/office/drawing/2016/5/9/chartex" xmlns:cx4="http://schemas.microsoft.com/office/drawing/2016/5/10/chartex" xmlns:cx5="http://schemas.microsoft.com/office/drawing/2016/5/11/chartex" xmlns:cx6="http://schemas.microsoft.com/office/drawing/2016/5/12/chartex" xmlns:cx7="http://schemas.microsoft.com/office/drawing/2016/5/13/chartex" xmlns:cx8="http://schemas.microsoft.com/office/drawing/2016/5/14/chartex" xmlns:mc="http://schemas.openxmlformats.org/markup-compatibility/2006" xmlns:aink="http://schemas.microsoft.com/office/drawing/2016/ink" xmlns:am3d="http://schemas.microsoft.com/office/drawing/2017/model3d" xmlns:o="urn:schemas-microsoft-com:office:office" xmlns:oel="http://schemas.microsoft.com/office/2019/extlst" xmlns:r="http://schemas.openxmlformats.org/officeDocument/2006/relationships" xmlns:m="http://schemas.openxmlformats.org/officeDocument/2006/math" xmlns:v="urn:schemas-microsoft-com:vml" xmlns:wp14="http://schemas.microsoft.com/office/word/2010/wordprocessingDrawing" xmlns:wp="http://schemas.openxmlformats.org/drawingml/2006/wordprocessingDrawing" xmlns:w10="urn:schemas-microsoft-com:office:word" xmlns:w="http://schemas.openxmlformats.org/wordprocessingml/2006/main" xmlns:w14="http://schemas.microsoft.com/office/word/2010/wordml" xmlns:w15="http://schemas.microsoft.com/office/word/2012/wordml" xmlns:w16cex="http://schemas.microsoft.com/office/word/2018/wordml/cex" xmlns:w16cid="http://schemas.microsoft.com/office/word/2016/wordml/cid" xmlns:w16="http://schemas.microsoft.com/office/word/2018/wordml" xmlns:w16sdtdh="http://schemas.microsoft.com/office/word/2020/wordml/sdtdatahash" xmlns:w16se="http://schemas.microsoft.com/office/word/2015/wordml/symex" xmlns:wpg="http://schemas.microsoft.com/office/word/2010/wordprocessingGroup" xmlns:wpi="http://schemas.microsoft.com/office/word/2010/wordprocessingInk" xmlns:wne="http://schemas.microsoft.com/office/word/2006/wordml" xmlns:wps="http://schemas.microsoft.com/office/word/2010/wordprocessingShape" mc:Ignorable="w14 w15 w16se w16cid w16 w16cex w16sdtdh wp14">
+  <w16cid:commentId w16cid:paraId="38464E15" w16cid:durableId="05649702"/>
+</w16cid:commentsIds>
+</file>
+
+<file path=word/people.xml><?xml version="1.0" encoding="utf-8"?>
+<w15:people xmlns:wpc="http://schemas.microsoft.com/office/word/2010/wordprocessingCanvas" xmlns:cx="http://schemas.microsoft.com/office/drawing/2014/chartex" xmlns:cx1="http://schemas.microsoft.com/office/drawing/2015/9/8/chartex" xmlns:cx2="http://schemas.microsoft.com/office/drawing/2015/10/21/chartex" xmlns:cx3="http://schemas.microsoft.com/office/drawing/2016/5/9/chartex" xmlns:cx4="http://schemas.microsoft.com/office/drawing/2016/5/10/chartex" xmlns:cx5="http://schemas.microsoft.com/office/drawing/2016/5/11/chartex" xmlns:cx6="http://schemas.microsoft.com/office/drawing/2016/5/12/chartex" xmlns:cx7="http://schemas.microsoft.com/office/drawing/2016/5/13/chartex" xmlns:cx8="http://schemas.microsoft.com/office/drawing/2016/5/14/chartex" xmlns:mc="http://schemas.openxmlformats.org/markup-compatibility/2006" xmlns:aink="http://schemas.microsoft.com/office/drawing/2016/ink" xmlns:am3d="http://schemas.microsoft.com/office/drawing/2017/model3d" xmlns:o="urn:schemas-microsoft-com:office:office" xmlns:oel="http://schemas.microsoft.com/office/2019/extlst" xmlns:r="http://schemas.openxmlformats.org/officeDocument/2006/relationships" xmlns:m="http://schemas.openxmlformats.org/officeDocument/2006/math" xmlns:v="urn:schemas-microsoft-com:vml" xmlns:wp14="http://schemas.microsoft.com/office/word/2010/wordprocessingDrawing" xmlns:wp="http://schemas.openxmlformats.org/drawingml/2006/wordprocessingDrawing" xmlns:w10="urn:schemas-microsoft-com:office:word" xmlns:w="http://schemas.openxmlformats.org/wordprocessingml/2006/main" xmlns:w14="http://schemas.microsoft.com/office/word/2010/wordml" xmlns:w15="http://schemas.microsoft.com/office/word/2012/wordml" xmlns:w16cex="http://schemas.microsoft.com/office/word/2018/wordml/cex" xmlns:w16cid="http://schemas.microsoft.com/office/word/2016/wordml/cid" xmlns:w16="http://schemas.microsoft.com/office/word/2018/wordml" xmlns:w16sdtdh="http://schemas.microsoft.com/office/word/2020/wordml/sdtdatahash" xmlns:w16se="http://schemas.microsoft.com/office/word/2015/wordml/symex" xmlns:wpg="http://schemas.microsoft.com/office/word/2010/wordprocessingGroup" xmlns:wpi="http://schemas.microsoft.com/office/word/2010/wordprocessingInk" xmlns:wne="http://schemas.microsoft.com/office/word/2006/wordml" xmlns:wps="http://schemas.microsoft.com/office/word/2010/wordprocessingShape" mc:Ignorable="w14 w15 w16se w16cid w16 w16cex w16sdtdh wp14">
+  <w15:person w15:author="Jackson Kraft">
+    <w15:presenceInfo w15:providerId="Windows Live" w15:userId="7f51d0f50f59bfb4"/>
+  </w15:person>
+</w15:people>
 </file>
 
 <file path=word/styles.xml><?xml version="1.0" encoding="utf-8"?>
@@ -587,6 +727,72 @@
     <w:semiHidden/>
     <w:unhideWhenUsed/>
   </w:style>
+  <w:style w:type="character" w:styleId="CommentReference">
+    <w:name w:val="annotation reference"/>
+    <w:basedOn w:val="DefaultParagraphFont"/>
+    <w:uiPriority w:val="99"/>
+    <w:semiHidden/>
+    <w:unhideWhenUsed/>
+    <w:rsid w:val="00820EC0"/>
+    <w:rPr>
+      <w:sz w:val="16"/>
+      <w:szCs w:val="16"/>
+    </w:rPr>
+  </w:style>
+  <w:style w:type="paragraph" w:styleId="CommentText">
+    <w:name w:val="annotation text"/>
+    <w:basedOn w:val="Normal"/>
+    <w:link w:val="CommentTextChar"/>
+    <w:uiPriority w:val="99"/>
+    <w:unhideWhenUsed/>
+    <w:rsid w:val="00820EC0"/>
+    <w:pPr>
+      <w:spacing w:line="240" w:lineRule="auto"/>
+    </w:pPr>
+    <w:rPr>
+      <w:sz w:val="20"/>
+      <w:szCs w:val="20"/>
+    </w:rPr>
+  </w:style>
+  <w:style w:type="character" w:customStyle="1" w:styleId="CommentTextChar">
+    <w:name w:val="Comment Text Char"/>
+    <w:basedOn w:val="DefaultParagraphFont"/>
+    <w:link w:val="CommentText"/>
+    <w:uiPriority w:val="99"/>
+    <w:rsid w:val="00820EC0"/>
+    <w:rPr>
+      <w:sz w:val="20"/>
+      <w:szCs w:val="20"/>
+    </w:rPr>
+  </w:style>
+  <w:style w:type="paragraph" w:styleId="CommentSubject">
+    <w:name w:val="annotation subject"/>
+    <w:basedOn w:val="CommentText"/>
+    <w:next w:val="CommentText"/>
+    <w:link w:val="CommentSubjectChar"/>
+    <w:uiPriority w:val="99"/>
+    <w:semiHidden/>
+    <w:unhideWhenUsed/>
+    <w:rsid w:val="00820EC0"/>
+    <w:rPr>
+      <w:b/>
+      <w:bCs/>
+    </w:rPr>
+  </w:style>
+  <w:style w:type="character" w:customStyle="1" w:styleId="CommentSubjectChar">
+    <w:name w:val="Comment Subject Char"/>
+    <w:basedOn w:val="CommentTextChar"/>
+    <w:link w:val="CommentSubject"/>
+    <w:uiPriority w:val="99"/>
+    <w:semiHidden/>
+    <w:rsid w:val="00820EC0"/>
+    <w:rPr>
+      <w:b/>
+      <w:bCs/>
+      <w:sz w:val="20"/>
+      <w:szCs w:val="20"/>
+    </w:rPr>
+  </w:style>
 </w:styles>
 </file>
 

</xml_diff>